<commit_message>
Se actualizó los requerimientos
</commit_message>
<xml_diff>
--- a/docs/HoliiiihorariosSENA2.docx
+++ b/docs/HoliiiihorariosSENA2.docx
@@ -3,14 +3,48 @@
 <w:document xmlns:wpc="http://schemas.microsoft.com/office/word/2010/wordprocessingCanvas" xmlns:mc="http://schemas.openxmlformats.org/markup-compatibility/2006" xmlns:o="urn:schemas-microsoft-com:office:office" xmlns:r="http://schemas.openxmlformats.org/officeDocument/2006/relationships" xmlns:m="http://schemas.openxmlformats.org/officeDocument/2006/math" xmlns:v="urn:schemas-microsoft-com:vml" xmlns:wp14="http://schemas.microsoft.com/office/word/2010/wordprocessingDrawing" xmlns:wp="http://schemas.openxmlformats.org/drawingml/2006/wordprocessingDrawing" xmlns:w="http://schemas.openxmlformats.org/wordprocessingml/2006/main" xmlns:w14="http://schemas.microsoft.com/office/word/2010/wordml" xmlns:w10="urn:schemas-microsoft-com:office:word" xmlns:w15="http://schemas.microsoft.com/office/word/2012/wordml" xmlns:wpg="http://schemas.microsoft.com/office/word/2010/wordprocessingGroup" xmlns:wpi="http://schemas.microsoft.com/office/word/2010/wordprocessingInk" xmlns:wne="http://schemas.microsoft.com/office/word/2006/wordml" xmlns:wps="http://schemas.microsoft.com/office/word/2010/wordprocessingShape" xmlns:wpsCustomData="http://www.wps.cn/officeDocument/2013/wpsCustomData" mc:Ignorable="w14 w15 wp14">
   <w:body>
     <w:p>
-      <w:r>
-        <w:t>Holiiii</w:t>
-      </w:r>
+      <w:pPr>
+        <w:rPr>
+          <w:rFonts w:hint="default"/>
+          <w:lang w:val="es"/>
+        </w:rPr>
+      </w:pPr>
       <w:r>
         <w:rPr>
           <w:rFonts w:hint="default"/>
+          <w:lang w:val="es"/>
         </w:rPr>
-        <w:t>horariosSENA2.0</w:t>
+        <w:t xml:space="preserve"> KLnfiosdnfi rgish dfuigh piadfg as</w:t>
+      </w:r>
+    </w:p>
+    <w:p>
+      <w:pPr>
+        <w:rPr>
+          <w:rFonts w:hint="default"/>
+          <w:lang w:val="es"/>
+        </w:rPr>
+      </w:pPr>
+      <w:r>
+        <w:rPr>
+          <w:rFonts w:hint="default"/>
+          <w:lang w:val="es"/>
+        </w:rPr>
+        <w:t>Dg sdfiogjioa dfjgisdfgi asdf</w:t>
+      </w:r>
+    </w:p>
+    <w:p>
+      <w:pPr>
+        <w:rPr>
+          <w:rFonts w:hint="default"/>
+          <w:lang w:val="es"/>
+        </w:rPr>
+      </w:pPr>
+      <w:r>
+        <w:rPr>
+          <w:rFonts w:hint="default"/>
+          <w:lang w:val="es"/>
+        </w:rPr>
+        <w:t>As dfihg psiofhgopi</w:t>
       </w:r>
       <w:bookmarkStart w:id="0" w:name="_GoBack"/>
       <w:bookmarkEnd w:id="0"/>
@@ -26,7 +60,7 @@
 </file>
 
 <file path=word/styles.xml><?xml version="1.0" encoding="utf-8"?>
-<w:styles xmlns:mc="http://schemas.openxmlformats.org/markup-compatibility/2006" xmlns:o="urn:schemas-microsoft-com:office:office" xmlns:r="http://schemas.openxmlformats.org/officeDocument/2006/relationships" xmlns:m="http://schemas.openxmlformats.org/officeDocument/2006/math" xmlns:v="urn:schemas-microsoft-com:vml" xmlns:w="http://schemas.openxmlformats.org/wordprocessingml/2006/main" xmlns:w14="http://schemas.microsoft.com/office/word/2010/wordml" xmlns:w10="urn:schemas-microsoft-com:office:word" xmlns:sl="http://schemas.openxmlformats.org/schemaLibrary/2006/main" mc:Ignorable="w14">
+<w:styles xmlns:mc="http://schemas.openxmlformats.org/markup-compatibility/2006" xmlns:o="urn:schemas-microsoft-com:office:office" xmlns:r="http://schemas.openxmlformats.org/officeDocument/2006/relationships" xmlns:m="http://schemas.openxmlformats.org/officeDocument/2006/math" xmlns:v="urn:schemas-microsoft-com:vml" xmlns:w="http://schemas.openxmlformats.org/wordprocessingml/2006/main" xmlns:w14="http://schemas.microsoft.com/office/word/2010/wordml" xmlns:w10="urn:schemas-microsoft-com:office:word" xmlns:sl="http://schemas.openxmlformats.org/schemaLibrary/2006/main" xmlns:wpsCustomData="http://www.wps.cn/officeDocument/2013/wpsCustomData" mc:Ignorable="w14">
   <w:docDefaults>
     <w:rPrDefault>
       <w:rPr>
@@ -100,7 +134,7 @@
     <w:lsdException w:qFormat="1" w:unhideWhenUsed="0" w:uiPriority="0" w:semiHidden="0" w:name="Title"/>
     <w:lsdException w:unhideWhenUsed="0" w:uiPriority="0" w:semiHidden="0" w:name="Closing"/>
     <w:lsdException w:unhideWhenUsed="0" w:uiPriority="0" w:semiHidden="0" w:name="Signature"/>
-    <w:lsdException w:unhideWhenUsed="0" w:uiPriority="0" w:name="Default Paragraph Font"/>
+    <w:lsdException w:qFormat="1" w:unhideWhenUsed="0" w:uiPriority="0" w:name="Default Paragraph Font"/>
     <w:lsdException w:unhideWhenUsed="0" w:uiPriority="0" w:semiHidden="0" w:name="Body Text"/>
     <w:lsdException w:unhideWhenUsed="0" w:uiPriority="0" w:semiHidden="0" w:name="Body Text Indent"/>
     <w:lsdException w:unhideWhenUsed="0" w:uiPriority="0" w:semiHidden="0" w:name="List Continue"/>
@@ -138,7 +172,7 @@
     <w:lsdException w:unhideWhenUsed="0" w:uiPriority="0" w:semiHidden="0" w:name="HTML Sample"/>
     <w:lsdException w:unhideWhenUsed="0" w:uiPriority="0" w:semiHidden="0" w:name="HTML Typewriter"/>
     <w:lsdException w:unhideWhenUsed="0" w:uiPriority="0" w:semiHidden="0" w:name="HTML Variable"/>
-    <w:lsdException w:unhideWhenUsed="0" w:uiPriority="0" w:name="Normal Table"/>
+    <w:lsdException w:qFormat="1" w:unhideWhenUsed="0" w:uiPriority="0" w:name="Normal Table"/>
     <w:lsdException w:unhideWhenUsed="0" w:uiPriority="0" w:semiHidden="0" w:name="annotation subject"/>
     <w:lsdException w:unhideWhenUsed="0" w:uiPriority="0" w:semiHidden="0" w:name="Table Simple 1"/>
     <w:lsdException w:unhideWhenUsed="0" w:uiPriority="0" w:semiHidden="0" w:name="Table Simple 2"/>
@@ -185,6 +219,104 @@
     <w:lsdException w:unhideWhenUsed="0" w:uiPriority="0" w:semiHidden="0" w:name="Balloon Text"/>
     <w:lsdException w:unhideWhenUsed="0" w:uiPriority="0" w:semiHidden="0" w:name="Table Grid"/>
     <w:lsdException w:unhideWhenUsed="0" w:uiPriority="0" w:semiHidden="0" w:name="Table Theme"/>
+    <w:lsdException w:unhideWhenUsed="0" w:uiPriority="60" w:semiHidden="0" w:name="Light Shading"/>
+    <w:lsdException w:unhideWhenUsed="0" w:uiPriority="61" w:semiHidden="0" w:name="Light List"/>
+    <w:lsdException w:unhideWhenUsed="0" w:uiPriority="62" w:semiHidden="0" w:name="Light Grid"/>
+    <w:lsdException w:unhideWhenUsed="0" w:uiPriority="63" w:semiHidden="0" w:name="Medium Shading 1"/>
+    <w:lsdException w:unhideWhenUsed="0" w:uiPriority="64" w:semiHidden="0" w:name="Medium Shading 2"/>
+    <w:lsdException w:unhideWhenUsed="0" w:uiPriority="65" w:semiHidden="0" w:name="Medium List 1"/>
+    <w:lsdException w:unhideWhenUsed="0" w:uiPriority="66" w:semiHidden="0" w:name="Medium List 2"/>
+    <w:lsdException w:unhideWhenUsed="0" w:uiPriority="67" w:semiHidden="0" w:name="Medium Grid 1"/>
+    <w:lsdException w:unhideWhenUsed="0" w:uiPriority="68" w:semiHidden="0" w:name="Medium Grid 2"/>
+    <w:lsdException w:unhideWhenUsed="0" w:uiPriority="69" w:semiHidden="0" w:name="Medium Grid 3"/>
+    <w:lsdException w:unhideWhenUsed="0" w:uiPriority="70" w:semiHidden="0" w:name="Dark List"/>
+    <w:lsdException w:unhideWhenUsed="0" w:uiPriority="71" w:semiHidden="0" w:name="Colorful Shading"/>
+    <w:lsdException w:unhideWhenUsed="0" w:uiPriority="72" w:semiHidden="0" w:name="Colorful List"/>
+    <w:lsdException w:unhideWhenUsed="0" w:uiPriority="73" w:semiHidden="0" w:name="Colorful Grid"/>
+    <w:lsdException w:unhideWhenUsed="0" w:uiPriority="60" w:semiHidden="0" w:name="Light Shading Accent 1"/>
+    <w:lsdException w:unhideWhenUsed="0" w:uiPriority="61" w:semiHidden="0" w:name="Light List Accent 1"/>
+    <w:lsdException w:unhideWhenUsed="0" w:uiPriority="62" w:semiHidden="0" w:name="Light Grid Accent 1"/>
+    <w:lsdException w:unhideWhenUsed="0" w:uiPriority="63" w:semiHidden="0" w:name="Medium Shading 1 Accent 1"/>
+    <w:lsdException w:unhideWhenUsed="0" w:uiPriority="64" w:semiHidden="0" w:name="Medium Shading 2 Accent 1"/>
+    <w:lsdException w:unhideWhenUsed="0" w:uiPriority="65" w:semiHidden="0" w:name="Medium List 1 Accent 1"/>
+    <w:lsdException w:unhideWhenUsed="0" w:uiPriority="66" w:semiHidden="0" w:name="Medium List 2 Accent 1"/>
+    <w:lsdException w:unhideWhenUsed="0" w:uiPriority="67" w:semiHidden="0" w:name="Medium Grid 1 Accent 1"/>
+    <w:lsdException w:unhideWhenUsed="0" w:uiPriority="68" w:semiHidden="0" w:name="Medium Grid 2 Accent 1"/>
+    <w:lsdException w:unhideWhenUsed="0" w:uiPriority="69" w:semiHidden="0" w:name="Medium Grid 3 Accent 1"/>
+    <w:lsdException w:unhideWhenUsed="0" w:uiPriority="70" w:semiHidden="0" w:name="Dark List Accent 1"/>
+    <w:lsdException w:unhideWhenUsed="0" w:uiPriority="71" w:semiHidden="0" w:name="Colorful Shading Accent 1"/>
+    <w:lsdException w:unhideWhenUsed="0" w:uiPriority="72" w:semiHidden="0" w:name="Colorful List Accent 1"/>
+    <w:lsdException w:unhideWhenUsed="0" w:uiPriority="73" w:semiHidden="0" w:name="Colorful Grid Accent 1"/>
+    <w:lsdException w:unhideWhenUsed="0" w:uiPriority="60" w:semiHidden="0" w:name="Light Shading Accent 2"/>
+    <w:lsdException w:unhideWhenUsed="0" w:uiPriority="61" w:semiHidden="0" w:name="Light List Accent 2"/>
+    <w:lsdException w:unhideWhenUsed="0" w:uiPriority="62" w:semiHidden="0" w:name="Light Grid Accent 2"/>
+    <w:lsdException w:unhideWhenUsed="0" w:uiPriority="63" w:semiHidden="0" w:name="Medium Shading 1 Accent 2"/>
+    <w:lsdException w:unhideWhenUsed="0" w:uiPriority="64" w:semiHidden="0" w:name="Medium Shading 2 Accent 2"/>
+    <w:lsdException w:unhideWhenUsed="0" w:uiPriority="65" w:semiHidden="0" w:name="Medium List 1 Accent 2"/>
+    <w:lsdException w:unhideWhenUsed="0" w:uiPriority="66" w:semiHidden="0" w:name="Medium List 2 Accent 2"/>
+    <w:lsdException w:unhideWhenUsed="0" w:uiPriority="67" w:semiHidden="0" w:name="Medium Grid 1 Accent 2"/>
+    <w:lsdException w:unhideWhenUsed="0" w:uiPriority="68" w:semiHidden="0" w:name="Medium Grid 2 Accent 2"/>
+    <w:lsdException w:unhideWhenUsed="0" w:uiPriority="69" w:semiHidden="0" w:name="Medium Grid 3 Accent 2"/>
+    <w:lsdException w:unhideWhenUsed="0" w:uiPriority="70" w:semiHidden="0" w:name="Dark List Accent 2"/>
+    <w:lsdException w:unhideWhenUsed="0" w:uiPriority="71" w:semiHidden="0" w:name="Colorful Shading Accent 2"/>
+    <w:lsdException w:unhideWhenUsed="0" w:uiPriority="72" w:semiHidden="0" w:name="Colorful List Accent 2"/>
+    <w:lsdException w:unhideWhenUsed="0" w:uiPriority="73" w:semiHidden="0" w:name="Colorful Grid Accent 2"/>
+    <w:lsdException w:unhideWhenUsed="0" w:uiPriority="60" w:semiHidden="0" w:name="Light Shading Accent 3"/>
+    <w:lsdException w:unhideWhenUsed="0" w:uiPriority="61" w:semiHidden="0" w:name="Light List Accent 3"/>
+    <w:lsdException w:unhideWhenUsed="0" w:uiPriority="62" w:semiHidden="0" w:name="Light Grid Accent 3"/>
+    <w:lsdException w:unhideWhenUsed="0" w:uiPriority="63" w:semiHidden="0" w:name="Medium Shading 1 Accent 3"/>
+    <w:lsdException w:unhideWhenUsed="0" w:uiPriority="64" w:semiHidden="0" w:name="Medium Shading 2 Accent 3"/>
+    <w:lsdException w:unhideWhenUsed="0" w:uiPriority="65" w:semiHidden="0" w:name="Medium List 1 Accent 3"/>
+    <w:lsdException w:unhideWhenUsed="0" w:uiPriority="66" w:semiHidden="0" w:name="Medium List 2 Accent 3"/>
+    <w:lsdException w:unhideWhenUsed="0" w:uiPriority="67" w:semiHidden="0" w:name="Medium Grid 1 Accent 3"/>
+    <w:lsdException w:unhideWhenUsed="0" w:uiPriority="68" w:semiHidden="0" w:name="Medium Grid 2 Accent 3"/>
+    <w:lsdException w:unhideWhenUsed="0" w:uiPriority="69" w:semiHidden="0" w:name="Medium Grid 3 Accent 3"/>
+    <w:lsdException w:unhideWhenUsed="0" w:uiPriority="70" w:semiHidden="0" w:name="Dark List Accent 3"/>
+    <w:lsdException w:unhideWhenUsed="0" w:uiPriority="71" w:semiHidden="0" w:name="Colorful Shading Accent 3"/>
+    <w:lsdException w:unhideWhenUsed="0" w:uiPriority="72" w:semiHidden="0" w:name="Colorful List Accent 3"/>
+    <w:lsdException w:unhideWhenUsed="0" w:uiPriority="73" w:semiHidden="0" w:name="Colorful Grid Accent 3"/>
+    <w:lsdException w:unhideWhenUsed="0" w:uiPriority="60" w:semiHidden="0" w:name="Light Shading Accent 4"/>
+    <w:lsdException w:unhideWhenUsed="0" w:uiPriority="61" w:semiHidden="0" w:name="Light List Accent 4"/>
+    <w:lsdException w:unhideWhenUsed="0" w:uiPriority="62" w:semiHidden="0" w:name="Light Grid Accent 4"/>
+    <w:lsdException w:unhideWhenUsed="0" w:uiPriority="63" w:semiHidden="0" w:name="Medium Shading 1 Accent 4"/>
+    <w:lsdException w:unhideWhenUsed="0" w:uiPriority="64" w:semiHidden="0" w:name="Medium Shading 2 Accent 4"/>
+    <w:lsdException w:unhideWhenUsed="0" w:uiPriority="65" w:semiHidden="0" w:name="Medium List 1 Accent 4"/>
+    <w:lsdException w:unhideWhenUsed="0" w:uiPriority="66" w:semiHidden="0" w:name="Medium List 2 Accent 4"/>
+    <w:lsdException w:unhideWhenUsed="0" w:uiPriority="67" w:semiHidden="0" w:name="Medium Grid 1 Accent 4"/>
+    <w:lsdException w:unhideWhenUsed="0" w:uiPriority="68" w:semiHidden="0" w:name="Medium Grid 2 Accent 4"/>
+    <w:lsdException w:unhideWhenUsed="0" w:uiPriority="69" w:semiHidden="0" w:name="Medium Grid 3 Accent 4"/>
+    <w:lsdException w:unhideWhenUsed="0" w:uiPriority="70" w:semiHidden="0" w:name="Dark List Accent 4"/>
+    <w:lsdException w:unhideWhenUsed="0" w:uiPriority="71" w:semiHidden="0" w:name="Colorful Shading Accent 4"/>
+    <w:lsdException w:unhideWhenUsed="0" w:uiPriority="72" w:semiHidden="0" w:name="Colorful List Accent 4"/>
+    <w:lsdException w:unhideWhenUsed="0" w:uiPriority="73" w:semiHidden="0" w:name="Colorful Grid Accent 4"/>
+    <w:lsdException w:unhideWhenUsed="0" w:uiPriority="60" w:semiHidden="0" w:name="Light Shading Accent 5"/>
+    <w:lsdException w:unhideWhenUsed="0" w:uiPriority="61" w:semiHidden="0" w:name="Light List Accent 5"/>
+    <w:lsdException w:unhideWhenUsed="0" w:uiPriority="62" w:semiHidden="0" w:name="Light Grid Accent 5"/>
+    <w:lsdException w:unhideWhenUsed="0" w:uiPriority="63" w:semiHidden="0" w:name="Medium Shading 1 Accent 5"/>
+    <w:lsdException w:unhideWhenUsed="0" w:uiPriority="64" w:semiHidden="0" w:name="Medium Shading 2 Accent 5"/>
+    <w:lsdException w:unhideWhenUsed="0" w:uiPriority="65" w:semiHidden="0" w:name="Medium List 1 Accent 5"/>
+    <w:lsdException w:unhideWhenUsed="0" w:uiPriority="66" w:semiHidden="0" w:name="Medium List 2 Accent 5"/>
+    <w:lsdException w:unhideWhenUsed="0" w:uiPriority="67" w:semiHidden="0" w:name="Medium Grid 1 Accent 5"/>
+    <w:lsdException w:unhideWhenUsed="0" w:uiPriority="68" w:semiHidden="0" w:name="Medium Grid 2 Accent 5"/>
+    <w:lsdException w:unhideWhenUsed="0" w:uiPriority="69" w:semiHidden="0" w:name="Medium Grid 3 Accent 5"/>
+    <w:lsdException w:unhideWhenUsed="0" w:uiPriority="70" w:semiHidden="0" w:name="Dark List Accent 5"/>
+    <w:lsdException w:unhideWhenUsed="0" w:uiPriority="71" w:semiHidden="0" w:name="Colorful Shading Accent 5"/>
+    <w:lsdException w:unhideWhenUsed="0" w:uiPriority="72" w:semiHidden="0" w:name="Colorful List Accent 5"/>
+    <w:lsdException w:unhideWhenUsed="0" w:uiPriority="73" w:semiHidden="0" w:name="Colorful Grid Accent 5"/>
+    <w:lsdException w:unhideWhenUsed="0" w:uiPriority="60" w:semiHidden="0" w:name="Light Shading Accent 6"/>
+    <w:lsdException w:unhideWhenUsed="0" w:uiPriority="61" w:semiHidden="0" w:name="Light List Accent 6"/>
+    <w:lsdException w:unhideWhenUsed="0" w:uiPriority="62" w:semiHidden="0" w:name="Light Grid Accent 6"/>
+    <w:lsdException w:unhideWhenUsed="0" w:uiPriority="63" w:semiHidden="0" w:name="Medium Shading 1 Accent 6"/>
+    <w:lsdException w:unhideWhenUsed="0" w:uiPriority="64" w:semiHidden="0" w:name="Medium Shading 2 Accent 6"/>
+    <w:lsdException w:unhideWhenUsed="0" w:uiPriority="65" w:semiHidden="0" w:name="Medium List 1 Accent 6"/>
+    <w:lsdException w:unhideWhenUsed="0" w:uiPriority="66" w:semiHidden="0" w:name="Medium List 2 Accent 6"/>
+    <w:lsdException w:unhideWhenUsed="0" w:uiPriority="67" w:semiHidden="0" w:name="Medium Grid 1 Accent 6"/>
+    <w:lsdException w:unhideWhenUsed="0" w:uiPriority="68" w:semiHidden="0" w:name="Medium Grid 2 Accent 6"/>
+    <w:lsdException w:unhideWhenUsed="0" w:uiPriority="69" w:semiHidden="0" w:name="Medium Grid 3 Accent 6"/>
+    <w:lsdException w:unhideWhenUsed="0" w:uiPriority="70" w:semiHidden="0" w:name="Dark List Accent 6"/>
+    <w:lsdException w:unhideWhenUsed="0" w:uiPriority="71" w:semiHidden="0" w:name="Colorful Shading Accent 6"/>
+    <w:lsdException w:unhideWhenUsed="0" w:uiPriority="72" w:semiHidden="0" w:name="Colorful List Accent 6"/>
+    <w:lsdException w:unhideWhenUsed="0" w:uiPriority="73" w:semiHidden="0" w:name="Colorful Grid Accent 6"/>
   </w:latentStyles>
   <w:style w:type="paragraph" w:default="1" w:styleId="1">
     <w:name w:val="Normal"/>
@@ -198,14 +330,15 @@
   <w:style w:type="character" w:default="1" w:styleId="2">
     <w:name w:val="Default Paragraph Font"/>
     <w:semiHidden/>
+    <w:qFormat/>
     <w:uiPriority w:val="0"/>
   </w:style>
   <w:style w:type="table" w:default="1" w:styleId="3">
     <w:name w:val="Normal Table"/>
     <w:semiHidden/>
+    <w:qFormat/>
     <w:uiPriority w:val="0"/>
     <w:tblPr>
-      <w:tblLayout w:type="fixed"/>
       <w:tblCellMar>
         <w:top w:w="0" w:type="dxa"/>
         <w:left w:w="108" w:type="dxa"/>
@@ -335,7 +468,7 @@
         <a:solidFill>
           <a:schemeClr val="phClr"/>
         </a:solidFill>
-        <a:gradFill rotWithShape="1">
+        <a:gradFill rotWithShape="true">
           <a:gsLst>
             <a:gs pos="0">
               <a:schemeClr val="phClr">
@@ -359,9 +492,9 @@
               </a:schemeClr>
             </a:gs>
           </a:gsLst>
-          <a:lin ang="5400000" scaled="0"/>
+          <a:lin ang="5400000" scaled="false"/>
         </a:gradFill>
-        <a:gradFill rotWithShape="1">
+        <a:gradFill rotWithShape="true">
           <a:gsLst>
             <a:gs pos="0">
               <a:schemeClr val="phClr">
@@ -385,7 +518,7 @@
               </a:schemeClr>
             </a:gs>
           </a:gsLst>
-          <a:lin ang="5400000" scaled="0"/>
+          <a:lin ang="5400000" scaled="false"/>
         </a:gradFill>
       </a:fillStyleLst>
       <a:lnStyleLst>
@@ -438,7 +571,7 @@
             <a:satMod val="170000"/>
           </a:schemeClr>
         </a:solidFill>
-        <a:gradFill rotWithShape="1">
+        <a:gradFill rotWithShape="true">
           <a:gsLst>
             <a:gs pos="0">
               <a:schemeClr val="phClr">
@@ -463,7 +596,7 @@
               </a:schemeClr>
             </a:gs>
           </a:gsLst>
-          <a:lin ang="5400000" scaled="0"/>
+          <a:lin ang="5400000" scaled="false"/>
         </a:gradFill>
       </a:bgFillStyleLst>
     </a:fmtScheme>

</xml_diff>